<commit_message>
Update Embedded Systems Phase B Report.docx
</commit_message>
<xml_diff>
--- a/Phase B/Notes/Embedded Systems Phase B Report.docx
+++ b/Phase B/Notes/Embedded Systems Phase B Report.docx
@@ -363,12 +363,12 @@
           <wp:inline distB="114300" distT="114300" distL="114300" distR="114300">
             <wp:extent cx="5348288" cy="4259774"/>
             <wp:effectExtent b="0" l="0" r="0" t="0"/>
-            <wp:docPr id="4" name="image3.png"/>
+            <wp:docPr id="4" name="image2.png"/>
             <a:graphic>
               <a:graphicData uri="http://schemas.openxmlformats.org/drawingml/2006/picture">
                 <pic:pic>
                   <pic:nvPicPr>
-                    <pic:cNvPr id="0" name="image3.png"/>
+                    <pic:cNvPr id="0" name="image2.png"/>
                     <pic:cNvPicPr preferRelativeResize="0"/>
                   </pic:nvPicPr>
                   <pic:blipFill>
@@ -548,12 +548,12 @@
           <wp:inline distB="114300" distT="114300" distL="114300" distR="114300">
             <wp:extent cx="5943600" cy="3073400"/>
             <wp:effectExtent b="0" l="0" r="0" t="0"/>
-            <wp:docPr id="5" name="image8.png"/>
+            <wp:docPr id="5" name="image6.png"/>
             <a:graphic>
               <a:graphicData uri="http://schemas.openxmlformats.org/drawingml/2006/picture">
                 <pic:pic>
                   <pic:nvPicPr>
-                    <pic:cNvPr id="0" name="image8.png"/>
+                    <pic:cNvPr id="0" name="image6.png"/>
                     <pic:cNvPicPr preferRelativeResize="0"/>
                   </pic:nvPicPr>
                   <pic:blipFill>
@@ -1157,12 +1157,12 @@
           <wp:inline distB="114300" distT="114300" distL="114300" distR="114300">
             <wp:extent cx="4729163" cy="3766657"/>
             <wp:effectExtent b="0" l="0" r="0" t="0"/>
-            <wp:docPr id="10" name="image2.png"/>
+            <wp:docPr id="10" name="image4.png"/>
             <a:graphic>
               <a:graphicData uri="http://schemas.openxmlformats.org/drawingml/2006/picture">
                 <pic:pic>
                   <pic:nvPicPr>
-                    <pic:cNvPr id="0" name="image2.png"/>
+                    <pic:cNvPr id="0" name="image4.png"/>
                     <pic:cNvPicPr preferRelativeResize="0"/>
                   </pic:nvPicPr>
                   <pic:blipFill>
@@ -1464,12 +1464,12 @@
           <wp:inline distB="114300" distT="114300" distL="114300" distR="114300">
             <wp:extent cx="5943600" cy="4000500"/>
             <wp:effectExtent b="0" l="0" r="0" t="0"/>
-            <wp:docPr id="7" name="image10.png"/>
+            <wp:docPr id="7" name="image11.png"/>
             <a:graphic>
               <a:graphicData uri="http://schemas.openxmlformats.org/drawingml/2006/picture">
                 <pic:pic>
                   <pic:nvPicPr>
-                    <pic:cNvPr id="0" name="image10.png"/>
+                    <pic:cNvPr id="0" name="image11.png"/>
                     <pic:cNvPicPr preferRelativeResize="0"/>
                   </pic:nvPicPr>
                   <pic:blipFill>
@@ -2224,12 +2224,12 @@
           <wp:inline distB="114300" distT="114300" distL="114300" distR="114300">
             <wp:extent cx="5943600" cy="4241800"/>
             <wp:effectExtent b="0" l="0" r="0" t="0"/>
-            <wp:docPr id="2" name="image4.png"/>
+            <wp:docPr id="2" name="image3.png"/>
             <a:graphic>
               <a:graphicData uri="http://schemas.openxmlformats.org/drawingml/2006/picture">
                 <pic:pic>
                   <pic:nvPicPr>
-                    <pic:cNvPr id="0" name="image4.png"/>
+                    <pic:cNvPr id="0" name="image3.png"/>
                     <pic:cNvPicPr preferRelativeResize="0"/>
                   </pic:nvPicPr>
                   <pic:blipFill>
@@ -2312,12 +2312,12 @@
           <wp:inline distB="114300" distT="114300" distL="114300" distR="114300">
             <wp:extent cx="5943600" cy="3225800"/>
             <wp:effectExtent b="0" l="0" r="0" t="0"/>
-            <wp:docPr id="6" name="image5.png"/>
+            <wp:docPr id="6" name="image7.png"/>
             <a:graphic>
               <a:graphicData uri="http://schemas.openxmlformats.org/drawingml/2006/picture">
                 <pic:pic>
                   <pic:nvPicPr>
-                    <pic:cNvPr id="0" name="image5.png"/>
+                    <pic:cNvPr id="0" name="image7.png"/>
                     <pic:cNvPicPr preferRelativeResize="0"/>
                   </pic:nvPicPr>
                   <pic:blipFill>
@@ -2400,12 +2400,12 @@
           <wp:inline distB="114300" distT="114300" distL="114300" distR="114300">
             <wp:extent cx="3929063" cy="2587892"/>
             <wp:effectExtent b="0" l="0" r="0" t="0"/>
-            <wp:docPr id="9" name="image6.png"/>
+            <wp:docPr id="9" name="image8.png"/>
             <a:graphic>
               <a:graphicData uri="http://schemas.openxmlformats.org/drawingml/2006/picture">
                 <pic:pic>
                   <pic:nvPicPr>
-                    <pic:cNvPr id="0" name="image6.png"/>
+                    <pic:cNvPr id="0" name="image8.png"/>
                     <pic:cNvPicPr preferRelativeResize="0"/>
                   </pic:nvPicPr>
                   <pic:blipFill>
@@ -2518,12 +2518,12 @@
           <wp:inline distB="114300" distT="114300" distL="114300" distR="114300">
             <wp:extent cx="5943600" cy="3746500"/>
             <wp:effectExtent b="0" l="0" r="0" t="0"/>
-            <wp:docPr id="3" name="image7.png"/>
+            <wp:docPr id="3" name="image5.png"/>
             <a:graphic>
               <a:graphicData uri="http://schemas.openxmlformats.org/drawingml/2006/picture">
                 <pic:pic>
                   <pic:nvPicPr>
-                    <pic:cNvPr id="0" name="image7.png"/>
+                    <pic:cNvPr id="0" name="image5.png"/>
                     <pic:cNvPicPr preferRelativeResize="0"/>
                   </pic:nvPicPr>
                   <pic:blipFill>
@@ -2605,6 +2605,46 @@
         </w:rPr>
         <w:t xml:space="preserve">The code for phase B in Arudino is located in this Github link listed here: </w:t>
       </w:r>
+    </w:p>
+    <w:p>
+      <w:pPr>
+        <w:spacing w:line="480" w:lineRule="auto"/>
+        <w:rPr>
+          <w:rFonts w:ascii="Times New Roman" w:cs="Times New Roman" w:eastAsia="Times New Roman" w:hAnsi="Times New Roman"/>
+          <w:sz w:val="24"/>
+          <w:szCs w:val="24"/>
+        </w:rPr>
+      </w:pPr>
+      <w:r>
+        <w:rPr>
+          <w:rtl w:val="0"/>
+        </w:rPr>
+      </w:r>
+    </w:p>
+    <w:p>
+      <w:pPr>
+        <w:spacing w:line="480" w:lineRule="auto"/>
+        <w:rPr>
+          <w:rFonts w:ascii="Times New Roman" w:cs="Times New Roman" w:eastAsia="Times New Roman" w:hAnsi="Times New Roman"/>
+          <w:sz w:val="24"/>
+          <w:szCs w:val="24"/>
+        </w:rPr>
+      </w:pPr>
+      <w:r>
+        <w:rPr>
+          <w:rtl w:val="0"/>
+        </w:rPr>
+      </w:r>
+    </w:p>
+    <w:p>
+      <w:pPr>
+        <w:spacing w:line="480" w:lineRule="auto"/>
+        <w:rPr>
+          <w:rFonts w:ascii="Times New Roman" w:cs="Times New Roman" w:eastAsia="Times New Roman" w:hAnsi="Times New Roman"/>
+          <w:sz w:val="24"/>
+          <w:szCs w:val="24"/>
+        </w:rPr>
+      </w:pPr>
       <w:hyperlink r:id="rId15">
         <w:r>
           <w:rPr>
@@ -2615,7 +2655,7 @@
             <w:u w:val="single"/>
             <w:rtl w:val="0"/>
           </w:rPr>
-          <w:t xml:space="preserve">ENCE_3231_Class2023_PhaseB/Arduino Code/ESP8266_Kitchen_Timer_Communication/ESP8266_Kitchen_Timer_Communication at main · Kkihamin/ENCE_3231_Class2023_PhaseB (github.com)</w:t>
+          <w:t xml:space="preserve">ENCE_3231_Class2023/Phase B/Arduino Code/ESP8266_Kitchen_Timer_Communication/ESP8266_Kitchen_Timer_Communication at main · Kkihamin/ENCE_3231_Class2023 (github.com)</w:t>
         </w:r>
       </w:hyperlink>
       <w:r>
@@ -2774,12 +2814,12 @@
           <wp:inline distB="114300" distT="114300" distL="114300" distR="114300">
             <wp:extent cx="5943600" cy="5829300"/>
             <wp:effectExtent b="0" l="0" r="0" t="0"/>
-            <wp:docPr id="8" name="image11.png"/>
+            <wp:docPr id="8" name="image10.png"/>
             <a:graphic>
               <a:graphicData uri="http://schemas.openxmlformats.org/drawingml/2006/picture">
                 <pic:pic>
                   <pic:nvPicPr>
-                    <pic:cNvPr id="0" name="image11.png"/>
+                    <pic:cNvPr id="0" name="image10.png"/>
                     <pic:cNvPicPr preferRelativeResize="0"/>
                   </pic:nvPicPr>
                   <pic:blipFill>

</xml_diff>

<commit_message>
Phase B edited and final report for phase B edited
</commit_message>
<xml_diff>
--- a/Phase B/Notes/Embedded Systems Phase B Report.docx
+++ b/Phase B/Notes/Embedded Systems Phase B Report.docx
@@ -87,7 +87,7 @@
           <w:szCs w:val="36"/>
           <w:rtl w:val="0"/>
         </w:rPr>
-        <w:t xml:space="preserve">05/08/2023</w:t>
+        <w:t xml:space="preserve">06/01/2023</w:t>
       </w:r>
     </w:p>
     <w:p>
@@ -363,12 +363,12 @@
           <wp:inline distB="114300" distT="114300" distL="114300" distR="114300">
             <wp:extent cx="5348288" cy="4259774"/>
             <wp:effectExtent b="0" l="0" r="0" t="0"/>
-            <wp:docPr id="4" name="image2.png"/>
+            <wp:docPr id="11" name="image9.png"/>
             <a:graphic>
               <a:graphicData uri="http://schemas.openxmlformats.org/drawingml/2006/picture">
                 <pic:pic>
                   <pic:nvPicPr>
-                    <pic:cNvPr id="0" name="image2.png"/>
+                    <pic:cNvPr id="0" name="image9.png"/>
                     <pic:cNvPicPr preferRelativeResize="0"/>
                   </pic:nvPicPr>
                   <pic:blipFill>
@@ -548,12 +548,12 @@
           <wp:inline distB="114300" distT="114300" distL="114300" distR="114300">
             <wp:extent cx="5943600" cy="3073400"/>
             <wp:effectExtent b="0" l="0" r="0" t="0"/>
-            <wp:docPr id="5" name="image6.png"/>
+            <wp:docPr id="12" name="image11.png"/>
             <a:graphic>
               <a:graphicData uri="http://schemas.openxmlformats.org/drawingml/2006/picture">
                 <pic:pic>
                   <pic:nvPicPr>
-                    <pic:cNvPr id="0" name="image6.png"/>
+                    <pic:cNvPr id="0" name="image11.png"/>
                     <pic:cNvPicPr preferRelativeResize="0"/>
                   </pic:nvPicPr>
                   <pic:blipFill>
@@ -1157,12 +1157,12 @@
           <wp:inline distB="114300" distT="114300" distL="114300" distR="114300">
             <wp:extent cx="4729163" cy="3766657"/>
             <wp:effectExtent b="0" l="0" r="0" t="0"/>
-            <wp:docPr id="10" name="image4.png"/>
+            <wp:docPr id="8" name="image10.png"/>
             <a:graphic>
               <a:graphicData uri="http://schemas.openxmlformats.org/drawingml/2006/picture">
                 <pic:pic>
                   <pic:nvPicPr>
-                    <pic:cNvPr id="0" name="image4.png"/>
+                    <pic:cNvPr id="0" name="image10.png"/>
                     <pic:cNvPicPr preferRelativeResize="0"/>
                   </pic:nvPicPr>
                   <pic:blipFill>
@@ -1391,12 +1391,12 @@
           <wp:inline distB="114300" distT="114300" distL="114300" distR="114300">
             <wp:extent cx="5943600" cy="4279900"/>
             <wp:effectExtent b="0" l="0" r="0" t="0"/>
-            <wp:docPr id="11" name="image9.png"/>
+            <wp:docPr id="9" name="image8.png"/>
             <a:graphic>
               <a:graphicData uri="http://schemas.openxmlformats.org/drawingml/2006/picture">
                 <pic:pic>
                   <pic:nvPicPr>
-                    <pic:cNvPr id="0" name="image9.png"/>
+                    <pic:cNvPr id="0" name="image8.png"/>
                     <pic:cNvPicPr preferRelativeResize="0"/>
                   </pic:nvPicPr>
                   <pic:blipFill>
@@ -1464,12 +1464,12 @@
           <wp:inline distB="114300" distT="114300" distL="114300" distR="114300">
             <wp:extent cx="5943600" cy="4000500"/>
             <wp:effectExtent b="0" l="0" r="0" t="0"/>
-            <wp:docPr id="7" name="image11.png"/>
+            <wp:docPr id="5" name="image12.png"/>
             <a:graphic>
               <a:graphicData uri="http://schemas.openxmlformats.org/drawingml/2006/picture">
                 <pic:pic>
                   <pic:nvPicPr>
-                    <pic:cNvPr id="0" name="image11.png"/>
+                    <pic:cNvPr id="0" name="image12.png"/>
                     <pic:cNvPicPr preferRelativeResize="0"/>
                   </pic:nvPicPr>
                   <pic:blipFill>
@@ -1715,247 +1715,80 @@
           <w:szCs w:val="24"/>
           <w:rtl w:val="0"/>
         </w:rPr>
-        <w:t xml:space="preserve">I have received my PCB board today in class so eventually I will solder the PCB board and then 3-D print my enclosure and then mount the PCB board in the enclosure and finish the code for the kitchen timer for phase B in the coming weeks.</w:t>
-      </w:r>
-    </w:p>
-    <w:p>
-      <w:pPr>
-        <w:spacing w:line="480" w:lineRule="auto"/>
-        <w:rPr>
-          <w:rFonts w:ascii="Times New Roman" w:cs="Times New Roman" w:eastAsia="Times New Roman" w:hAnsi="Times New Roman"/>
-          <w:b w:val="1"/>
-          <w:sz w:val="28"/>
-          <w:szCs w:val="28"/>
-        </w:rPr>
-      </w:pPr>
-      <w:r>
-        <w:rPr>
-          <w:rtl w:val="0"/>
-        </w:rPr>
-      </w:r>
-    </w:p>
-    <w:p>
-      <w:pPr>
-        <w:spacing w:line="480" w:lineRule="auto"/>
-        <w:rPr>
-          <w:rFonts w:ascii="Times New Roman" w:cs="Times New Roman" w:eastAsia="Times New Roman" w:hAnsi="Times New Roman"/>
-          <w:b w:val="1"/>
-          <w:sz w:val="28"/>
-          <w:szCs w:val="28"/>
-        </w:rPr>
-      </w:pPr>
-      <w:r>
-        <w:rPr>
-          <w:rtl w:val="0"/>
-        </w:rPr>
-      </w:r>
-    </w:p>
-    <w:p>
-      <w:pPr>
-        <w:spacing w:line="480" w:lineRule="auto"/>
-        <w:rPr>
-          <w:rFonts w:ascii="Times New Roman" w:cs="Times New Roman" w:eastAsia="Times New Roman" w:hAnsi="Times New Roman"/>
-          <w:b w:val="1"/>
-          <w:sz w:val="28"/>
-          <w:szCs w:val="28"/>
-        </w:rPr>
-      </w:pPr>
-      <w:r>
-        <w:rPr>
-          <w:rtl w:val="0"/>
-        </w:rPr>
-      </w:r>
-    </w:p>
-    <w:p>
-      <w:pPr>
-        <w:spacing w:line="480" w:lineRule="auto"/>
-        <w:rPr>
-          <w:rFonts w:ascii="Times New Roman" w:cs="Times New Roman" w:eastAsia="Times New Roman" w:hAnsi="Times New Roman"/>
-          <w:b w:val="1"/>
-          <w:sz w:val="28"/>
-          <w:szCs w:val="28"/>
-        </w:rPr>
-      </w:pPr>
-      <w:r>
-        <w:rPr>
-          <w:rtl w:val="0"/>
-        </w:rPr>
-      </w:r>
-    </w:p>
-    <w:p>
-      <w:pPr>
-        <w:spacing w:line="480" w:lineRule="auto"/>
-        <w:rPr>
-          <w:rFonts w:ascii="Times New Roman" w:cs="Times New Roman" w:eastAsia="Times New Roman" w:hAnsi="Times New Roman"/>
-          <w:b w:val="1"/>
-          <w:sz w:val="28"/>
-          <w:szCs w:val="28"/>
-        </w:rPr>
-      </w:pPr>
-      <w:r>
-        <w:rPr>
-          <w:rtl w:val="0"/>
-        </w:rPr>
-      </w:r>
-    </w:p>
-    <w:p>
-      <w:pPr>
-        <w:spacing w:line="480" w:lineRule="auto"/>
-        <w:rPr>
-          <w:rFonts w:ascii="Times New Roman" w:cs="Times New Roman" w:eastAsia="Times New Roman" w:hAnsi="Times New Roman"/>
-          <w:b w:val="1"/>
-          <w:sz w:val="28"/>
-          <w:szCs w:val="28"/>
-        </w:rPr>
-      </w:pPr>
-      <w:r>
-        <w:rPr>
-          <w:rtl w:val="0"/>
-        </w:rPr>
-      </w:r>
-    </w:p>
-    <w:p>
-      <w:pPr>
-        <w:spacing w:line="480" w:lineRule="auto"/>
-        <w:rPr>
-          <w:rFonts w:ascii="Times New Roman" w:cs="Times New Roman" w:eastAsia="Times New Roman" w:hAnsi="Times New Roman"/>
-          <w:b w:val="1"/>
-          <w:sz w:val="28"/>
-          <w:szCs w:val="28"/>
-        </w:rPr>
-      </w:pPr>
-      <w:r>
-        <w:rPr>
-          <w:rtl w:val="0"/>
-        </w:rPr>
-      </w:r>
-    </w:p>
-    <w:p>
-      <w:pPr>
-        <w:spacing w:line="480" w:lineRule="auto"/>
-        <w:rPr>
-          <w:rFonts w:ascii="Times New Roman" w:cs="Times New Roman" w:eastAsia="Times New Roman" w:hAnsi="Times New Roman"/>
-          <w:b w:val="1"/>
-          <w:sz w:val="28"/>
-          <w:szCs w:val="28"/>
-        </w:rPr>
-      </w:pPr>
-      <w:r>
-        <w:rPr>
-          <w:rtl w:val="0"/>
-        </w:rPr>
-      </w:r>
-    </w:p>
-    <w:p>
-      <w:pPr>
-        <w:spacing w:line="480" w:lineRule="auto"/>
-        <w:rPr>
-          <w:rFonts w:ascii="Times New Roman" w:cs="Times New Roman" w:eastAsia="Times New Roman" w:hAnsi="Times New Roman"/>
-          <w:b w:val="1"/>
-          <w:sz w:val="28"/>
-          <w:szCs w:val="28"/>
-        </w:rPr>
-      </w:pPr>
-      <w:r>
-        <w:rPr>
-          <w:rtl w:val="0"/>
-        </w:rPr>
-      </w:r>
-    </w:p>
-    <w:p>
-      <w:pPr>
-        <w:spacing w:line="480" w:lineRule="auto"/>
-        <w:rPr>
-          <w:rFonts w:ascii="Times New Roman" w:cs="Times New Roman" w:eastAsia="Times New Roman" w:hAnsi="Times New Roman"/>
-          <w:b w:val="1"/>
-          <w:sz w:val="28"/>
-          <w:szCs w:val="28"/>
-        </w:rPr>
-      </w:pPr>
-      <w:r>
-        <w:rPr>
-          <w:rtl w:val="0"/>
-        </w:rPr>
-      </w:r>
-    </w:p>
-    <w:p>
-      <w:pPr>
-        <w:spacing w:line="480" w:lineRule="auto"/>
-        <w:rPr>
-          <w:rFonts w:ascii="Times New Roman" w:cs="Times New Roman" w:eastAsia="Times New Roman" w:hAnsi="Times New Roman"/>
-          <w:b w:val="1"/>
-          <w:sz w:val="28"/>
-          <w:szCs w:val="28"/>
-        </w:rPr>
-      </w:pPr>
-      <w:r>
-        <w:rPr>
-          <w:rtl w:val="0"/>
-        </w:rPr>
-      </w:r>
-    </w:p>
-    <w:p>
-      <w:pPr>
-        <w:spacing w:line="480" w:lineRule="auto"/>
-        <w:rPr>
-          <w:rFonts w:ascii="Times New Roman" w:cs="Times New Roman" w:eastAsia="Times New Roman" w:hAnsi="Times New Roman"/>
-          <w:b w:val="1"/>
-          <w:sz w:val="28"/>
-          <w:szCs w:val="28"/>
-        </w:rPr>
-      </w:pPr>
-      <w:r>
-        <w:rPr>
-          <w:rtl w:val="0"/>
-        </w:rPr>
-      </w:r>
-    </w:p>
-    <w:p>
-      <w:pPr>
-        <w:spacing w:line="480" w:lineRule="auto"/>
-        <w:rPr>
-          <w:rFonts w:ascii="Times New Roman" w:cs="Times New Roman" w:eastAsia="Times New Roman" w:hAnsi="Times New Roman"/>
-          <w:b w:val="1"/>
-          <w:sz w:val="28"/>
-          <w:szCs w:val="28"/>
-        </w:rPr>
-      </w:pPr>
-      <w:r>
-        <w:rPr>
-          <w:rtl w:val="0"/>
-        </w:rPr>
-      </w:r>
-    </w:p>
-    <w:p>
-      <w:pPr>
-        <w:spacing w:line="480" w:lineRule="auto"/>
-        <w:rPr>
-          <w:rFonts w:ascii="Times New Roman" w:cs="Times New Roman" w:eastAsia="Times New Roman" w:hAnsi="Times New Roman"/>
-          <w:b w:val="1"/>
-          <w:sz w:val="28"/>
-          <w:szCs w:val="28"/>
-        </w:rPr>
-      </w:pPr>
-      <w:r>
-        <w:rPr>
-          <w:rtl w:val="0"/>
-        </w:rPr>
-      </w:r>
-    </w:p>
-    <w:p>
-      <w:pPr>
-        <w:spacing w:line="480" w:lineRule="auto"/>
-        <w:rPr>
-          <w:rFonts w:ascii="Times New Roman" w:cs="Times New Roman" w:eastAsia="Times New Roman" w:hAnsi="Times New Roman"/>
-          <w:b w:val="1"/>
-          <w:sz w:val="28"/>
-          <w:szCs w:val="28"/>
-        </w:rPr>
-      </w:pPr>
-      <w:r>
-        <w:rPr>
-          <w:rtl w:val="0"/>
-        </w:rPr>
+        <w:t xml:space="preserve">I have soldered most of the surface mounted components on the PCB on my PCB with the exception of two 0.1uF capacitors because they got messed up and the J4 component because I did not have enough time to solder that component. During the two times I soldered in the two weeks I learned alot of about soldering surface mounting components and they are the most difficult type of soldering compared to through hole components because lot of the components are very small and you need to have it stabilized on two pins before you can solder without the components moving. The components I had most trouble with were keeping the shift register in place and the capacitors but as I soldered the resistors my technique of soldering these components improved. In my opinion, soldering the surface mounting components taught me the importance of patience and the learning experience was very valuable to me and I don’t think I will ever forget this experience of soldering surface mounting components. Below is figure 8 of my PCB with the surface mounted components and inside the enclosure.</w:t>
+      </w:r>
+    </w:p>
+    <w:p>
+      <w:pPr>
+        <w:spacing w:line="480" w:lineRule="auto"/>
+        <w:rPr>
+          <w:rFonts w:ascii="Times New Roman" w:cs="Times New Roman" w:eastAsia="Times New Roman" w:hAnsi="Times New Roman"/>
+          <w:sz w:val="24"/>
+          <w:szCs w:val="24"/>
+        </w:rPr>
+      </w:pPr>
+      <w:r>
+        <w:rPr>
+          <w:rFonts w:ascii="Times New Roman" w:cs="Times New Roman" w:eastAsia="Times New Roman" w:hAnsi="Times New Roman"/>
+          <w:sz w:val="24"/>
+          <w:szCs w:val="24"/>
+        </w:rPr>
+        <w:drawing>
+          <wp:inline distB="114300" distT="114300" distL="114300" distR="114300">
+            <wp:extent cx="5905500" cy="6096000"/>
+            <wp:effectExtent b="0" l="0" r="0" t="0"/>
+            <wp:docPr id="3" name="image3.jpg"/>
+            <a:graphic>
+              <a:graphicData uri="http://schemas.openxmlformats.org/drawingml/2006/picture">
+                <pic:pic>
+                  <pic:nvPicPr>
+                    <pic:cNvPr id="0" name="image3.jpg"/>
+                    <pic:cNvPicPr preferRelativeResize="0"/>
+                  </pic:nvPicPr>
+                  <pic:blipFill>
+                    <a:blip r:embed="rId10"/>
+                    <a:srcRect b="0" l="0" r="0" t="0"/>
+                    <a:stretch>
+                      <a:fillRect/>
+                    </a:stretch>
+                  </pic:blipFill>
+                  <pic:spPr>
+                    <a:xfrm>
+                      <a:off x="0" y="0"/>
+                      <a:ext cx="5905500" cy="6096000"/>
+                    </a:xfrm>
+                    <a:prstGeom prst="rect"/>
+                    <a:ln/>
+                  </pic:spPr>
+                </pic:pic>
+              </a:graphicData>
+            </a:graphic>
+          </wp:inline>
+        </w:drawing>
+      </w:r>
+      <w:r>
+        <w:rPr>
+          <w:rtl w:val="0"/>
+        </w:rPr>
+      </w:r>
+    </w:p>
+    <w:p>
+      <w:pPr>
+        <w:spacing w:line="480" w:lineRule="auto"/>
+        <w:rPr>
+          <w:rFonts w:ascii="Times New Roman" w:cs="Times New Roman" w:eastAsia="Times New Roman" w:hAnsi="Times New Roman"/>
+          <w:sz w:val="24"/>
+          <w:szCs w:val="24"/>
+        </w:rPr>
+      </w:pPr>
+      <w:r>
+        <w:rPr>
+          <w:rFonts w:ascii="Times New Roman" w:cs="Times New Roman" w:eastAsia="Times New Roman" w:hAnsi="Times New Roman"/>
+          <w:sz w:val="24"/>
+          <w:szCs w:val="24"/>
+          <w:rtl w:val="0"/>
+        </w:rPr>
+        <w:t xml:space="preserve">Figure 7: Soldered PCB inside enclosure</w:t>
       </w:r>
     </w:p>
     <w:p>
@@ -2100,7 +1933,7 @@
                     <pic:cNvPicPr preferRelativeResize="0"/>
                   </pic:nvPicPr>
                   <pic:blipFill>
-                    <a:blip r:embed="rId10"/>
+                    <a:blip r:embed="rId11"/>
                     <a:srcRect b="0" l="0" r="0" t="0"/>
                     <a:stretch>
                       <a:fillRect/>
@@ -2224,16 +2057,16 @@
           <wp:inline distB="114300" distT="114300" distL="114300" distR="114300">
             <wp:extent cx="5943600" cy="4241800"/>
             <wp:effectExtent b="0" l="0" r="0" t="0"/>
-            <wp:docPr id="2" name="image3.png"/>
+            <wp:docPr id="10" name="image2.png"/>
             <a:graphic>
               <a:graphicData uri="http://schemas.openxmlformats.org/drawingml/2006/picture">
                 <pic:pic>
                   <pic:nvPicPr>
-                    <pic:cNvPr id="0" name="image3.png"/>
+                    <pic:cNvPr id="0" name="image2.png"/>
                     <pic:cNvPicPr preferRelativeResize="0"/>
                   </pic:nvPicPr>
                   <pic:blipFill>
-                    <a:blip r:embed="rId11"/>
+                    <a:blip r:embed="rId12"/>
                     <a:srcRect b="0" l="0" r="0" t="0"/>
                     <a:stretch>
                       <a:fillRect/>
@@ -2312,16 +2145,16 @@
           <wp:inline distB="114300" distT="114300" distL="114300" distR="114300">
             <wp:extent cx="5943600" cy="3225800"/>
             <wp:effectExtent b="0" l="0" r="0" t="0"/>
-            <wp:docPr id="6" name="image7.png"/>
+            <wp:docPr id="4" name="image6.png"/>
             <a:graphic>
               <a:graphicData uri="http://schemas.openxmlformats.org/drawingml/2006/picture">
                 <pic:pic>
                   <pic:nvPicPr>
-                    <pic:cNvPr id="0" name="image7.png"/>
+                    <pic:cNvPr id="0" name="image6.png"/>
                     <pic:cNvPicPr preferRelativeResize="0"/>
                   </pic:nvPicPr>
                   <pic:blipFill>
-                    <a:blip r:embed="rId12"/>
+                    <a:blip r:embed="rId13"/>
                     <a:srcRect b="0" l="0" r="0" t="0"/>
                     <a:stretch>
                       <a:fillRect/>
@@ -2400,16 +2233,16 @@
           <wp:inline distB="114300" distT="114300" distL="114300" distR="114300">
             <wp:extent cx="3929063" cy="2587892"/>
             <wp:effectExtent b="0" l="0" r="0" t="0"/>
-            <wp:docPr id="9" name="image8.png"/>
+            <wp:docPr id="6" name="image7.png"/>
             <a:graphic>
               <a:graphicData uri="http://schemas.openxmlformats.org/drawingml/2006/picture">
                 <pic:pic>
                   <pic:nvPicPr>
-                    <pic:cNvPr id="0" name="image8.png"/>
+                    <pic:cNvPr id="0" name="image7.png"/>
                     <pic:cNvPicPr preferRelativeResize="0"/>
                   </pic:nvPicPr>
                   <pic:blipFill>
-                    <a:blip r:embed="rId13"/>
+                    <a:blip r:embed="rId14"/>
                     <a:srcRect b="0" l="0" r="0" t="0"/>
                     <a:stretch>
                       <a:fillRect/>
@@ -2518,7 +2351,7 @@
           <wp:inline distB="114300" distT="114300" distL="114300" distR="114300">
             <wp:extent cx="5943600" cy="3746500"/>
             <wp:effectExtent b="0" l="0" r="0" t="0"/>
-            <wp:docPr id="3" name="image5.png"/>
+            <wp:docPr id="2" name="image5.png"/>
             <a:graphic>
               <a:graphicData uri="http://schemas.openxmlformats.org/drawingml/2006/picture">
                 <pic:pic>
@@ -2527,7 +2360,7 @@
                     <pic:cNvPicPr preferRelativeResize="0"/>
                   </pic:nvPicPr>
                   <pic:blipFill>
-                    <a:blip r:embed="rId14"/>
+                    <a:blip r:embed="rId15"/>
                     <a:srcRect b="0" l="0" r="0" t="0"/>
                     <a:stretch>
                       <a:fillRect/>
@@ -2615,37 +2448,7 @@
           <w:szCs w:val="24"/>
         </w:rPr>
       </w:pPr>
-      <w:r>
-        <w:rPr>
-          <w:rtl w:val="0"/>
-        </w:rPr>
-      </w:r>
-    </w:p>
-    <w:p>
-      <w:pPr>
-        <w:spacing w:line="480" w:lineRule="auto"/>
-        <w:rPr>
-          <w:rFonts w:ascii="Times New Roman" w:cs="Times New Roman" w:eastAsia="Times New Roman" w:hAnsi="Times New Roman"/>
-          <w:sz w:val="24"/>
-          <w:szCs w:val="24"/>
-        </w:rPr>
-      </w:pPr>
-      <w:r>
-        <w:rPr>
-          <w:rtl w:val="0"/>
-        </w:rPr>
-      </w:r>
-    </w:p>
-    <w:p>
-      <w:pPr>
-        <w:spacing w:line="480" w:lineRule="auto"/>
-        <w:rPr>
-          <w:rFonts w:ascii="Times New Roman" w:cs="Times New Roman" w:eastAsia="Times New Roman" w:hAnsi="Times New Roman"/>
-          <w:sz w:val="24"/>
-          <w:szCs w:val="24"/>
-        </w:rPr>
-      </w:pPr>
-      <w:hyperlink r:id="rId15">
+      <w:hyperlink r:id="rId16">
         <w:r>
           <w:rPr>
             <w:rFonts w:ascii="Times New Roman" w:cs="Times New Roman" w:eastAsia="Times New Roman" w:hAnsi="Times New Roman"/>
@@ -2655,7 +2458,7 @@
             <w:u w:val="single"/>
             <w:rtl w:val="0"/>
           </w:rPr>
-          <w:t xml:space="preserve">ENCE_3231_Class2023/Phase B/Arduino Code/ESP8266_Kitchen_Timer_Communication/ESP8266_Kitchen_Timer_Communication at main · Kkihamin/ENCE_3231_Class2023 (github.com)</w:t>
+          <w:t xml:space="preserve">https://github.com/Kkihamin/ENCE_3231_Class2023/blob/main/Phase%20B/Arduino%20Code/ESP8266_Kitchen_Timer_Communication/ESP8266_Kitchen_Timer_Communication/ESP8266_Kitchen_Timer_Communication.ino</w:t>
         </w:r>
       </w:hyperlink>
       <w:r>
@@ -2759,6 +2562,21 @@
         <w:spacing w:line="480" w:lineRule="auto"/>
         <w:rPr>
           <w:rFonts w:ascii="Times New Roman" w:cs="Times New Roman" w:eastAsia="Times New Roman" w:hAnsi="Times New Roman"/>
+          <w:sz w:val="24"/>
+          <w:szCs w:val="24"/>
+        </w:rPr>
+      </w:pPr>
+      <w:r>
+        <w:rPr>
+          <w:rtl w:val="0"/>
+        </w:rPr>
+      </w:r>
+    </w:p>
+    <w:p>
+      <w:pPr>
+        <w:spacing w:line="480" w:lineRule="auto"/>
+        <w:rPr>
+          <w:rFonts w:ascii="Times New Roman" w:cs="Times New Roman" w:eastAsia="Times New Roman" w:hAnsi="Times New Roman"/>
           <w:b w:val="1"/>
           <w:sz w:val="28"/>
           <w:szCs w:val="28"/>
@@ -2812,18 +2630,18 @@
         </w:rPr>
         <w:drawing>
           <wp:inline distB="114300" distT="114300" distL="114300" distR="114300">
-            <wp:extent cx="5943600" cy="5829300"/>
+            <wp:extent cx="5905500" cy="6096000"/>
             <wp:effectExtent b="0" l="0" r="0" t="0"/>
-            <wp:docPr id="8" name="image10.png"/>
+            <wp:docPr id="7" name="image4.jpg"/>
             <a:graphic>
               <a:graphicData uri="http://schemas.openxmlformats.org/drawingml/2006/picture">
                 <pic:pic>
                   <pic:nvPicPr>
-                    <pic:cNvPr id="0" name="image10.png"/>
+                    <pic:cNvPr id="0" name="image4.jpg"/>
                     <pic:cNvPicPr preferRelativeResize="0"/>
                   </pic:nvPicPr>
                   <pic:blipFill>
-                    <a:blip r:embed="rId16"/>
+                    <a:blip r:embed="rId10"/>
                     <a:srcRect b="0" l="0" r="0" t="0"/>
                     <a:stretch>
                       <a:fillRect/>
@@ -2832,7 +2650,7 @@
                   <pic:spPr>
                     <a:xfrm>
                       <a:off x="0" y="0"/>
-                      <a:ext cx="5943600" cy="5829300"/>
+                      <a:ext cx="5905500" cy="6096000"/>
                     </a:xfrm>
                     <a:prstGeom prst="rect"/>
                     <a:ln/>
@@ -2865,7 +2683,71 @@
           <w:szCs w:val="24"/>
           <w:rtl w:val="0"/>
         </w:rPr>
-        <w:t xml:space="preserve">Figure 7: Enclosure Design for my Kitchen Timer</w:t>
+        <w:t xml:space="preserve">Figure 7: Enclosure Design for my Kitchen Timer with the components soldered</w:t>
+      </w:r>
+    </w:p>
+    <w:p>
+      <w:pPr>
+        <w:spacing w:line="480" w:lineRule="auto"/>
+        <w:rPr>
+          <w:rFonts w:ascii="Times New Roman" w:cs="Times New Roman" w:eastAsia="Times New Roman" w:hAnsi="Times New Roman"/>
+          <w:b w:val="1"/>
+          <w:sz w:val="28"/>
+          <w:szCs w:val="28"/>
+        </w:rPr>
+      </w:pPr>
+      <w:r>
+        <w:rPr>
+          <w:rtl w:val="0"/>
+        </w:rPr>
+      </w:r>
+    </w:p>
+    <w:p>
+      <w:pPr>
+        <w:spacing w:line="480" w:lineRule="auto"/>
+        <w:rPr>
+          <w:rFonts w:ascii="Times New Roman" w:cs="Times New Roman" w:eastAsia="Times New Roman" w:hAnsi="Times New Roman"/>
+          <w:b w:val="1"/>
+          <w:sz w:val="28"/>
+          <w:szCs w:val="28"/>
+        </w:rPr>
+      </w:pPr>
+      <w:r>
+        <w:rPr>
+          <w:rtl w:val="0"/>
+        </w:rPr>
+      </w:r>
+    </w:p>
+    <w:p>
+      <w:pPr>
+        <w:spacing w:line="480" w:lineRule="auto"/>
+        <w:rPr>
+          <w:rFonts w:ascii="Times New Roman" w:cs="Times New Roman" w:eastAsia="Times New Roman" w:hAnsi="Times New Roman"/>
+          <w:b w:val="1"/>
+          <w:sz w:val="28"/>
+          <w:szCs w:val="28"/>
+        </w:rPr>
+      </w:pPr>
+      <w:r>
+        <w:rPr>
+          <w:rtl w:val="0"/>
+        </w:rPr>
+      </w:r>
+    </w:p>
+    <w:p>
+      <w:pPr>
+        <w:spacing w:line="480" w:lineRule="auto"/>
+        <w:rPr>
+          <w:rFonts w:ascii="Times New Roman" w:cs="Times New Roman" w:eastAsia="Times New Roman" w:hAnsi="Times New Roman"/>
+          <w:b w:val="1"/>
+          <w:sz w:val="28"/>
+          <w:szCs w:val="28"/>
+        </w:rPr>
+      </w:pPr>
+      <w:r>
+        <w:rPr>
+          <w:rtl w:val="0"/>
+        </w:rPr>
       </w:r>
     </w:p>
     <w:p>

</xml_diff>